<commit_message>
Minor citation format changes for BuridanTarski docx
</commit_message>
<xml_diff>
--- a/History of Western Philosophy/Medieval Philosophy/The Semantic Account of Formal Consequence/BuridanTarski.docx
+++ b/History of Western Philosophy/Medieval Philosophy/The Semantic Account of Formal Consequence/BuridanTarski.docx
@@ -2801,7 +2801,7 @@
         <w:pStyle w:val="Normal"/>
         <w:numPr>
           <w:ilvl w:val="0"/>
-          <w:numId w:val="4"/>
+          <w:numId w:val="5"/>
         </w:numPr>
         <w:rPr/>
       </w:pPr>
@@ -3070,7 +3070,7 @@
         <w:pStyle w:val="Normal"/>
         <w:numPr>
           <w:ilvl w:val="0"/>
-          <w:numId w:val="2"/>
+          <w:numId w:val="6"/>
         </w:numPr>
         <w:rPr/>
       </w:pPr>
@@ -3208,7 +3208,7 @@
         <w:pStyle w:val="Normal"/>
         <w:numPr>
           <w:ilvl w:val="0"/>
-          <w:numId w:val="2"/>
+          <w:numId w:val="7"/>
         </w:numPr>
         <w:rPr/>
       </w:pPr>
@@ -3398,7 +3398,7 @@
         <w:pStyle w:val="Normal"/>
         <w:numPr>
           <w:ilvl w:val="0"/>
-          <w:numId w:val="2"/>
+          <w:numId w:val="8"/>
         </w:numPr>
         <w:rPr/>
       </w:pPr>
@@ -3603,7 +3603,7 @@
         <w:pStyle w:val="Normal"/>
         <w:numPr>
           <w:ilvl w:val="0"/>
-          <w:numId w:val="2"/>
+          <w:numId w:val="9"/>
         </w:numPr>
         <w:rPr/>
       </w:pPr>
@@ -3808,7 +3808,7 @@
         <w:pStyle w:val="Normal"/>
         <w:numPr>
           <w:ilvl w:val="0"/>
-          <w:numId w:val="2"/>
+          <w:numId w:val="10"/>
         </w:numPr>
         <w:rPr/>
       </w:pPr>
@@ -3974,7 +3974,7 @@
         <w:pStyle w:val="Normal"/>
         <w:numPr>
           <w:ilvl w:val="0"/>
-          <w:numId w:val="2"/>
+          <w:numId w:val="11"/>
         </w:numPr>
         <w:rPr/>
       </w:pPr>
@@ -4175,7 +4175,7 @@
         <w:pStyle w:val="Normal"/>
         <w:numPr>
           <w:ilvl w:val="0"/>
-          <w:numId w:val="2"/>
+          <w:numId w:val="12"/>
         </w:numPr>
         <w:rPr/>
       </w:pPr>
@@ -5877,7 +5877,7 @@
       </w:pPr>
       <w:r>
         <w:rPr/>
-        <w:t xml:space="preserve">(Gómez-Torrente 2009, 251–67) copiously details cases where Tarski’s actual mathematical practice from the same period as his 1936 essay allowed for domain variation. (Tarski 1953), often regarded as Tarski’s first work to explicitly require domain variation in its approach to consequence (Corcoran and Sagüillo 2011, 367) (Etchemendy 1988, 65), unproblematically refers his reader to his 1936 paper for formal definitions of its semantical notions, including logical consequence (Tarski 1953, 8, n. 7) (Gómez-Torrente 2009, 259); and Tarski’s </w:t>
+        <w:t xml:space="preserve">(Gómez-Torrente 2009, 251–67) copiously details cases where Tarski’s actual mathematical practice from the same period as his 1936 essay allowed for domain variation. (Tarski 1953), often regarded as Tarski’s first work to explicitly require domain variation in its approach to consequence (Corcoran and Sagüillo 2011, 367) (Etchemendy 1988, 65), unproblematically refers his reader to his 1936 paper for formal definitions of its semantical notions, including logical consequence (Tarski 1953, 8, n. 7; Gómez-Torrente 2009, 259); and Tarski’s </w:t>
       </w:r>
       <w:r>
         <w:rPr>
@@ -6306,7 +6306,7 @@
       </w:r>
       <w:r>
         <w:rPr/>
-        <w:t>, too, can come into and out of existence (Klima 2004) (Dutilh Novaes 2005). Thus unlike Tarski, Buridan didn’t require the elements of language to themselves lie outside the range of semantic referents.</w:t>
+        <w:t>, too, can come into and out of existence (Klima 2004; Dutilh Novaes 2005). Thus unlike Tarski, Buridan didn’t require the elements of language to themselves lie outside the range of semantic referents.</w:t>
       </w:r>
     </w:p>
     <w:p>
@@ -6336,7 +6336,7 @@
       </w:r>
       <w:r>
         <w:rPr/>
-        <w:t xml:space="preserve"> truthmakers for past- and future-tense statements. These may be existing concrete entities (Cameron 2008) (Cameron 2011) (Cameron 2013), abstracta (Crisp 2007), or even the entire universe (Bigelow 1996). Buridan, by contrast, employs a version of what Sam Baron has called </w:t>
+        <w:t xml:space="preserve"> truthmakers for past- and future-tense statements. These may be existing concrete entities (Cameron 2008, 2011, 2013), abstracta (Crisp 2007), or even the entire universe (Bigelow 1996). Buridan, by contrast, employs a version of what Sam Baron has called </w:t>
       </w:r>
       <w:r>
         <w:rPr>
@@ -6858,7 +6858,15 @@
       </w:r>
       <w:r>
         <w:rPr/>
-        <w:t xml:space="preserve"> But Buridan lists enthymemes as only one kind of material consequence, alongside examples and inductions (John Buridan 2015 III. 1, 113); and in Buridan’s treatment of dialectical topics, inductions may be proven not ‘by virtue of being a formal consequence or by being reduced to a formal consequence, but by the natural inclination of the understanding towards truth’ (John Buridan, n.d., 10-6:6.1.5). In this way, the peculiar importance of formal consequence lies not in its preserving </w:t>
+        <w:t xml:space="preserve"> But Buridan lists enthymemes as only one kind of material consequence, alongside examples and inductions (John Buridan 2015 III. 1, 113); and in Buridan’s treatment of dialectical topics, inductions may be proven not ‘by virtue of being a formal consequence or by being reduced to a formal consequence, but by the natural inclination of the understanding towards truth’ (John Buridan, </w:t>
+      </w:r>
+      <w:r>
+        <w:rPr/>
+        <w:t>2013</w:t>
+      </w:r>
+      <w:r>
+        <w:rPr/>
+        <w:t xml:space="preserve">, 10-6:6.1.5). In this way, the peculiar importance of formal consequence lies not in its preserving </w:t>
       </w:r>
       <w:r>
         <w:rPr>
@@ -7422,7 +7430,7 @@
       </w:r>
       <w:r>
         <w:rPr/>
-        <w:t>, rather than spoken or written, language as his point of departure (Trentman 1970) (Spade 1980) (Chalmers 1999), but not in Buridan. Buridan does not require the elimination of equivocation, hence neither does he have the concern one finds in Tarski with the consistency of languages.</w:t>
+        <w:t>, rather than spoken or written, language as his point of departure (Trentman 1970; Spade 1980; Chalmers 1999), but not in Buridan. Buridan does not require the elimination of equivocation, hence neither does he have the concern one finds in Tarski with the consistency of languages.</w:t>
       </w:r>
       <w:r>
         <w:rPr>
@@ -8059,7 +8067,27 @@
         <w:rPr/>
         <w:t>.</w:t>
       </w:r>
-      <w:bookmarkStart w:id="33" w:name="ref-DutilhNovaes2012a"/>
+    </w:p>
+    <w:p>
+      <w:pPr>
+        <w:pStyle w:val="Bibliography"/>
+        <w:rPr/>
+      </w:pPr>
+      <w:r>
+        <w:rPr/>
+        <w:t xml:space="preserve">Etchemendy, John. 1988. “Tarski on Truth and Logical Consequence.” </w:t>
+      </w:r>
+      <w:r>
+        <w:rPr>
+          <w:i/>
+        </w:rPr>
+        <w:t>Journal of Symbolic Logic</w:t>
+      </w:r>
+      <w:r>
+        <w:rPr/>
+        <w:t xml:space="preserve"> 53: 51–79.</w:t>
+      </w:r>
+      <w:bookmarkStart w:id="33" w:name="ref-Etchemendy1988"/>
       <w:bookmarkEnd w:id="33"/>
     </w:p>
     <w:p>
@@ -8069,7 +8097,273 @@
       </w:pPr>
       <w:r>
         <w:rPr/>
-        <w:t xml:space="preserve">Etchemendy, John. 1988. “Tarski on Truth and Logical Consequence.” </w:t>
+        <w:t>———</w:t>
+      </w:r>
+      <w:r>
+        <w:rPr/>
+        <w:t xml:space="preserve">. 1990. </w:t>
+      </w:r>
+      <w:r>
+        <w:rPr>
+          <w:i/>
+        </w:rPr>
+        <w:t>The Concept of Logical Consequence</w:t>
+      </w:r>
+      <w:r>
+        <w:rPr/>
+        <w:t>. Cambridge, MA: Harvard University Press.</w:t>
+      </w:r>
+      <w:bookmarkStart w:id="34" w:name="ref-Etchemendy1990"/>
+      <w:bookmarkEnd w:id="34"/>
+    </w:p>
+    <w:p>
+      <w:pPr>
+        <w:pStyle w:val="Bibliography"/>
+        <w:rPr/>
+      </w:pPr>
+      <w:r>
+        <w:rPr/>
+        <w:t>———</w:t>
+      </w:r>
+      <w:r>
+        <w:rPr/>
+        <w:t xml:space="preserve">. 2008. “Reflections on Consequence.” In </w:t>
+      </w:r>
+      <w:r>
+        <w:rPr>
+          <w:i/>
+        </w:rPr>
+        <w:t>New Essays on Tarski and Philosophy</w:t>
+      </w:r>
+      <w:r>
+        <w:rPr/>
+        <w:t>, edited by Douglas Patterson, 263–99. Oxford: Clarendon Press.</w:t>
+      </w:r>
+      <w:bookmarkStart w:id="35" w:name="ref-Etchemendy2008"/>
+      <w:bookmarkEnd w:id="35"/>
+    </w:p>
+    <w:p>
+      <w:pPr>
+        <w:pStyle w:val="Bibliography"/>
+        <w:rPr/>
+      </w:pPr>
+      <w:r>
+        <w:rPr/>
+        <w:t xml:space="preserve">Fitting, Melvin, and Richard L. Mendelsohn. 1998. </w:t>
+      </w:r>
+      <w:r>
+        <w:rPr>
+          <w:i/>
+        </w:rPr>
+        <w:t>First-Order Modal Logic</w:t>
+      </w:r>
+      <w:r>
+        <w:rPr/>
+        <w:t>. Dordrecht: Kluwer.</w:t>
+      </w:r>
+      <w:bookmarkStart w:id="36" w:name="ref-Fitting1998"/>
+      <w:bookmarkEnd w:id="36"/>
+    </w:p>
+    <w:p>
+      <w:pPr>
+        <w:pStyle w:val="Bibliography"/>
+        <w:rPr/>
+      </w:pPr>
+      <w:r>
+        <w:rPr/>
+        <w:t xml:space="preserve">Garson, James W. 2013. </w:t>
+      </w:r>
+      <w:r>
+        <w:rPr>
+          <w:i/>
+        </w:rPr>
+        <w:t>Modal Logic for Philosophers</w:t>
+      </w:r>
+      <w:r>
+        <w:rPr/>
+        <w:t>. 2nd ed. Cambridge: Cambridge University Press.</w:t>
+      </w:r>
+      <w:bookmarkStart w:id="37" w:name="ref-Garson2013b"/>
+      <w:bookmarkEnd w:id="37"/>
+    </w:p>
+    <w:p>
+      <w:pPr>
+        <w:pStyle w:val="Bibliography"/>
+        <w:rPr/>
+      </w:pPr>
+      <w:r>
+        <w:rPr/>
+        <w:t xml:space="preserve">Gómez-Torrente, Mario. 1996. “Tarski on Logical Consequence.” </w:t>
+      </w:r>
+      <w:r>
+        <w:rPr>
+          <w:i/>
+        </w:rPr>
+        <w:t>Notre Dame Journal of Formal Logic</w:t>
+      </w:r>
+      <w:r>
+        <w:rPr/>
+        <w:t xml:space="preserve"> 37: 125–51.</w:t>
+      </w:r>
+      <w:bookmarkStart w:id="38" w:name="ref-Gomez-Torrente1996"/>
+      <w:bookmarkEnd w:id="38"/>
+    </w:p>
+    <w:p>
+      <w:pPr>
+        <w:pStyle w:val="Bibliography"/>
+        <w:rPr/>
+      </w:pPr>
+      <w:r>
+        <w:rPr/>
+        <w:t>———</w:t>
+      </w:r>
+      <w:r>
+        <w:rPr/>
+        <w:t xml:space="preserve">. 2009. “Rereading Tarski on Logical Consequence.” </w:t>
+      </w:r>
+      <w:r>
+        <w:rPr>
+          <w:i/>
+        </w:rPr>
+        <w:t>Review of Symbolic Logic</w:t>
+      </w:r>
+      <w:r>
+        <w:rPr/>
+        <w:t xml:space="preserve"> 2: 249–97.</w:t>
+      </w:r>
+      <w:bookmarkStart w:id="39" w:name="ref-Gomez-Torrente2009"/>
+      <w:bookmarkEnd w:id="39"/>
+    </w:p>
+    <w:p>
+      <w:pPr>
+        <w:pStyle w:val="Bibliography"/>
+        <w:rPr/>
+      </w:pPr>
+      <w:r>
+        <w:rPr/>
+        <w:t xml:space="preserve">Jané, Ignacio. 2006. “What Is Tarski’s Common Concept of Consequence?” </w:t>
+      </w:r>
+      <w:r>
+        <w:rPr>
+          <w:i/>
+        </w:rPr>
+        <w:t>Bulletin of Symbolic Logic</w:t>
+      </w:r>
+      <w:r>
+        <w:rPr/>
+        <w:t xml:space="preserve"> 12: 1–42.</w:t>
+      </w:r>
+      <w:bookmarkStart w:id="40" w:name="ref-Jane2006"/>
+      <w:bookmarkEnd w:id="40"/>
+    </w:p>
+    <w:p>
+      <w:pPr>
+        <w:pStyle w:val="Bibliography"/>
+        <w:rPr/>
+      </w:pPr>
+      <w:r>
+        <w:rPr/>
+        <w:t xml:space="preserve">John Buridan. 1976. </w:t>
+      </w:r>
+      <w:r>
+        <w:rPr>
+          <w:i/>
+        </w:rPr>
+        <w:t>Tractatus de Consequentiis</w:t>
+      </w:r>
+      <w:r>
+        <w:rPr/>
+        <w:t>. Ed. Hubert Hubien. Philosophes Médiévaux 16. Louvain: Publications universitaires.</w:t>
+      </w:r>
+      <w:bookmarkStart w:id="41" w:name="ref-BuridanTC"/>
+      <w:bookmarkEnd w:id="41"/>
+    </w:p>
+    <w:p>
+      <w:pPr>
+        <w:pStyle w:val="Bibliography"/>
+        <w:rPr/>
+      </w:pPr>
+      <w:r>
+        <w:rPr/>
+        <w:t>———</w:t>
+      </w:r>
+      <w:r>
+        <w:rPr/>
+        <w:t xml:space="preserve">. 2001. </w:t>
+      </w:r>
+      <w:r>
+        <w:rPr>
+          <w:i/>
+        </w:rPr>
+        <w:t>Summulae de Dialectica</w:t>
+      </w:r>
+      <w:r>
+        <w:rPr/>
+        <w:t>. Translated by Gyula Klima. New Haven: Yale University Press.</w:t>
+      </w:r>
+      <w:bookmarkStart w:id="42" w:name="ref-BuridanKlimaSD"/>
+      <w:bookmarkEnd w:id="42"/>
+    </w:p>
+    <w:p>
+      <w:pPr>
+        <w:pStyle w:val="Bibliography"/>
+        <w:rPr/>
+      </w:pPr>
+      <w:r>
+        <w:rPr/>
+        <w:t>———</w:t>
+      </w:r>
+      <w:r>
+        <w:rPr/>
+        <w:t xml:space="preserve">. 2013. </w:t>
+      </w:r>
+      <w:r>
+        <w:rPr>
+          <w:i/>
+        </w:rPr>
+        <w:t>Summulae de Locis Dialecticis</w:t>
+      </w:r>
+      <w:r>
+        <w:rPr/>
+        <w:t>. Ed. Niels Jørgen Green-Pedersen. Turnhout: Brepols.</w:t>
+      </w:r>
+      <w:bookmarkStart w:id="43" w:name="ref-BuridanLoci"/>
+      <w:bookmarkEnd w:id="43"/>
+    </w:p>
+    <w:p>
+      <w:pPr>
+        <w:pStyle w:val="Bibliography"/>
+        <w:rPr/>
+      </w:pPr>
+      <w:r>
+        <w:rPr/>
+        <w:t>———</w:t>
+      </w:r>
+      <w:r>
+        <w:rPr/>
+        <w:t xml:space="preserve">. 2015. </w:t>
+      </w:r>
+      <w:r>
+        <w:rPr>
+          <w:i/>
+        </w:rPr>
+        <w:t>Treatise on Consequences</w:t>
+      </w:r>
+      <w:r>
+        <w:rPr/>
+        <w:t>. Translated by Stephen Read. Bronx, NY: Fordham University Press.</w:t>
+      </w:r>
+      <w:bookmarkStart w:id="44" w:name="ref-Buridan2015"/>
+      <w:bookmarkEnd w:id="44"/>
+    </w:p>
+    <w:p>
+      <w:pPr>
+        <w:pStyle w:val="Bibliography"/>
+        <w:rPr/>
+      </w:pPr>
+      <w:r>
+        <w:rPr/>
+        <w:t xml:space="preserve">Kemeny, John G. 1956a. “A New Approach to Semantics–Part I.” </w:t>
       </w:r>
       <w:r>
         <w:rPr>
@@ -8079,10 +8373,10 @@
       </w:r>
       <w:r>
         <w:rPr/>
-        <w:t xml:space="preserve"> 53: 51–79.</w:t>
-      </w:r>
-      <w:bookmarkStart w:id="34" w:name="ref-Etchemendy1988"/>
-      <w:bookmarkEnd w:id="34"/>
+        <w:t xml:space="preserve"> 21: 1–27.</w:t>
+      </w:r>
+      <w:bookmarkStart w:id="45" w:name="ref-Kemeny1956"/>
+      <w:bookmarkEnd w:id="45"/>
     </w:p>
     <w:p>
       <w:pPr>
@@ -8095,20 +8389,20 @@
       </w:r>
       <w:r>
         <w:rPr/>
-        <w:t xml:space="preserve">. 1990. </w:t>
-      </w:r>
-      <w:r>
-        <w:rPr>
-          <w:i/>
-        </w:rPr>
-        <w:t>The Concept of Logical Consequence</w:t>
-      </w:r>
-      <w:r>
-        <w:rPr/>
-        <w:t>. Cambridge, MA: Harvard University Press.</w:t>
-      </w:r>
-      <w:bookmarkStart w:id="35" w:name="ref-Etchemendy1990"/>
-      <w:bookmarkEnd w:id="35"/>
+        <w:t xml:space="preserve">. 1956b. “A New Approach to Semantics–Part II.” </w:t>
+      </w:r>
+      <w:r>
+        <w:rPr>
+          <w:i/>
+        </w:rPr>
+        <w:t>Journal of Symbolic Logic</w:t>
+      </w:r>
+      <w:r>
+        <w:rPr/>
+        <w:t xml:space="preserve"> 22: 149–61.</w:t>
+      </w:r>
+      <w:bookmarkStart w:id="46" w:name="ref-Kemeny1956b"/>
+      <w:bookmarkEnd w:id="46"/>
     </w:p>
     <w:p>
       <w:pPr>
@@ -8117,24 +8411,68 @@
       </w:pPr>
       <w:r>
         <w:rPr/>
+        <w:t xml:space="preserve">King, Peter. 1985. </w:t>
+      </w:r>
+      <w:r>
+        <w:rPr>
+          <w:i/>
+        </w:rPr>
+        <w:t>Jean Buridan’s Philosophy of Logic: The Treatise on Supposition, the Treatise on Consequences</w:t>
+      </w:r>
+      <w:r>
+        <w:rPr/>
+        <w:t>. Dordrecht: D. Reidel.</w:t>
+      </w:r>
+      <w:bookmarkStart w:id="47" w:name="ref-King1985"/>
+      <w:bookmarkEnd w:id="47"/>
+    </w:p>
+    <w:p>
+      <w:pPr>
+        <w:pStyle w:val="Bibliography"/>
+        <w:rPr/>
+      </w:pPr>
+      <w:r>
+        <w:rPr/>
+        <w:t xml:space="preserve">Klima, Gyula. 2004. “Consequences of a Closed, Token-Based Semantics: The Case of John Buridan.” </w:t>
+      </w:r>
+      <w:r>
+        <w:rPr>
+          <w:i/>
+        </w:rPr>
+        <w:t>History and Philosophy of Logic</w:t>
+      </w:r>
+      <w:r>
+        <w:rPr/>
+        <w:t xml:space="preserve"> 25: 95–110.</w:t>
+      </w:r>
+      <w:bookmarkStart w:id="48" w:name="ref-Klima2004"/>
+      <w:bookmarkEnd w:id="48"/>
+    </w:p>
+    <w:p>
+      <w:pPr>
+        <w:pStyle w:val="Bibliography"/>
+        <w:rPr/>
+      </w:pPr>
+      <w:r>
+        <w:rPr/>
         <w:t>———</w:t>
       </w:r>
       <w:r>
         <w:rPr/>
-        <w:t xml:space="preserve">. 2008. “Reflections on Consequence.” In </w:t>
-      </w:r>
-      <w:r>
-        <w:rPr>
-          <w:i/>
-        </w:rPr>
-        <w:t>New Essays on Tarski and Philosophy</w:t>
-      </w:r>
-      <w:r>
-        <w:rPr/>
-        <w:t>, edited by Douglas Patterson, 263–99. Oxford: Clarendon Press.</w:t>
-      </w:r>
-      <w:bookmarkStart w:id="36" w:name="ref-Etchemendy2008"/>
-      <w:bookmarkEnd w:id="36"/>
+        <w:t xml:space="preserve">. 2008. “Logic Without Truth: Buridan on the Liar.” In </w:t>
+      </w:r>
+      <w:r>
+        <w:rPr>
+          <w:i/>
+        </w:rPr>
+        <w:t>Unity, Truth and the Liar: The Modern Relevance of Medieval Solutions to the Liar Paradox</w:t>
+      </w:r>
+      <w:r>
+        <w:rPr/>
+        <w:t>, ed. S. Rahman, T. Tulenheimo, and E. Genot, 87–112. Berlin: Springer.</w:t>
+      </w:r>
+      <w:bookmarkStart w:id="49" w:name="ref-Klima2008"/>
+      <w:bookmarkEnd w:id="49"/>
     </w:p>
     <w:p>
       <w:pPr>
@@ -8143,20 +8481,20 @@
       </w:pPr>
       <w:r>
         <w:rPr/>
-        <w:t xml:space="preserve">Fitting, Melvin, and Richard L. Mendelsohn. 1998. </w:t>
-      </w:r>
-      <w:r>
-        <w:rPr>
-          <w:i/>
-        </w:rPr>
-        <w:t>First-Order Modal Logic</w:t>
-      </w:r>
-      <w:r>
-        <w:rPr/>
-        <w:t>. Dordrecht: Kluwer.</w:t>
-      </w:r>
-      <w:bookmarkStart w:id="37" w:name="ref-Fitting1998"/>
-      <w:bookmarkEnd w:id="37"/>
+        <w:t xml:space="preserve">Kneale, William, and Martha Kneale. 1962. </w:t>
+      </w:r>
+      <w:r>
+        <w:rPr>
+          <w:i/>
+        </w:rPr>
+        <w:t>The Development of Logic</w:t>
+      </w:r>
+      <w:r>
+        <w:rPr/>
+        <w:t>. Oxford: Oxford University Press.</w:t>
+      </w:r>
+      <w:bookmarkStart w:id="50" w:name="ref-Kneale1962"/>
+      <w:bookmarkEnd w:id="50"/>
     </w:p>
     <w:p>
       <w:pPr>
@@ -8165,20 +8503,20 @@
       </w:pPr>
       <w:r>
         <w:rPr/>
-        <w:t xml:space="preserve">Garson, James W. 2013. </w:t>
-      </w:r>
-      <w:r>
-        <w:rPr>
-          <w:i/>
-        </w:rPr>
-        <w:t>Modal Logic for Philosophers</w:t>
-      </w:r>
-      <w:r>
-        <w:rPr/>
-        <w:t>. 2nd ed. Cambridge: Cambridge University Press.</w:t>
-      </w:r>
-      <w:bookmarkStart w:id="38" w:name="ref-Garson2013b"/>
-      <w:bookmarkEnd w:id="38"/>
+        <w:t xml:space="preserve">Kretzmann, Norman, Anthony Kenny, and Jan Pinborg, eds. 1982. </w:t>
+      </w:r>
+      <w:r>
+        <w:rPr>
+          <w:i/>
+        </w:rPr>
+        <w:t>The Cambridge History of Later Medieval Philosophy</w:t>
+      </w:r>
+      <w:r>
+        <w:rPr/>
+        <w:t>. Cambridge: Cambridge University Press.</w:t>
+      </w:r>
+      <w:bookmarkStart w:id="51" w:name="ref-Kretzmann1982"/>
+      <w:bookmarkEnd w:id="51"/>
     </w:p>
     <w:p>
       <w:pPr>
@@ -8187,20 +8525,20 @@
       </w:pPr>
       <w:r>
         <w:rPr/>
-        <w:t xml:space="preserve">Gómez-Torrente, Mario. 1996. “Tarski on Logical Consequence.” </w:t>
-      </w:r>
-      <w:r>
-        <w:rPr>
-          <w:i/>
-        </w:rPr>
-        <w:t>Notre Dame Journal of Formal Logic</w:t>
-      </w:r>
-      <w:r>
-        <w:rPr/>
-        <w:t xml:space="preserve"> 37: 125–51.</w:t>
-      </w:r>
-      <w:bookmarkStart w:id="39" w:name="ref-Gomez-Torrente1996"/>
-      <w:bookmarkEnd w:id="39"/>
+        <w:t xml:space="preserve">Mancosu, Paolo. 2006. “Tarski on Models and Logical Consequence.” In </w:t>
+      </w:r>
+      <w:r>
+        <w:rPr>
+          <w:i/>
+        </w:rPr>
+        <w:t>The Architecture of Modern Mathematics</w:t>
+      </w:r>
+      <w:r>
+        <w:rPr/>
+        <w:t>, ed. José Ferreirós and Jeremy Gray, 318–470. Oxford: Oxford University Press.</w:t>
+      </w:r>
+      <w:bookmarkStart w:id="52" w:name="ref-Mancosu2006"/>
+      <w:bookmarkEnd w:id="52"/>
     </w:p>
     <w:p>
       <w:pPr>
@@ -8213,20 +8551,20 @@
       </w:r>
       <w:r>
         <w:rPr/>
-        <w:t xml:space="preserve">. 2009. “Rereading Tarski on Logical Consequence.” </w:t>
-      </w:r>
-      <w:r>
-        <w:rPr>
-          <w:i/>
-        </w:rPr>
-        <w:t>Review of Symbolic Logic</w:t>
-      </w:r>
-      <w:r>
-        <w:rPr/>
-        <w:t xml:space="preserve"> 2: 249–97.</w:t>
-      </w:r>
-      <w:bookmarkStart w:id="40" w:name="ref-Gomez-Torrente2009"/>
-      <w:bookmarkEnd w:id="40"/>
+        <w:t xml:space="preserve">. 2010a. “Fixed- Versus Variable-Domain Interpretations of Tarski’s Account of Logical Consequence.” </w:t>
+      </w:r>
+      <w:r>
+        <w:rPr>
+          <w:i/>
+        </w:rPr>
+        <w:t>Philosophy Compass</w:t>
+      </w:r>
+      <w:r>
+        <w:rPr/>
+        <w:t xml:space="preserve"> 5: 745–59.</w:t>
+      </w:r>
+      <w:bookmarkStart w:id="53" w:name="ref-Mancosu2010b"/>
+      <w:bookmarkEnd w:id="53"/>
     </w:p>
     <w:p>
       <w:pPr>
@@ -8235,7 +8573,175 @@
       </w:pPr>
       <w:r>
         <w:rPr/>
-        <w:t xml:space="preserve">Jané, Ignacio. 2006. “What Is Tarski’s Common Concept of Consequence?” </w:t>
+        <w:t>———</w:t>
+      </w:r>
+      <w:r>
+        <w:rPr/>
+        <w:t xml:space="preserve">. 2010b. </w:t>
+      </w:r>
+      <w:r>
+        <w:rPr>
+          <w:i/>
+        </w:rPr>
+        <w:t>The Adventure of Reason. Interplay Between Mathematical Logic and Philosophy of Mathematics</w:t>
+      </w:r>
+      <w:r>
+        <w:rPr/>
+        <w:t>. Oxford: Oxford University Press.</w:t>
+      </w:r>
+      <w:bookmarkStart w:id="54" w:name="ref-Mancosu2010a"/>
+      <w:bookmarkEnd w:id="54"/>
+    </w:p>
+    <w:p>
+      <w:pPr>
+        <w:pStyle w:val="Bibliography"/>
+        <w:rPr/>
+      </w:pPr>
+      <w:r>
+        <w:rPr/>
+        <w:t xml:space="preserve">Moody, E. A. 1952. </w:t>
+      </w:r>
+      <w:r>
+        <w:rPr>
+          <w:i/>
+        </w:rPr>
+        <w:t>Truth and Consequence in Medieval Logic</w:t>
+      </w:r>
+      <w:r>
+        <w:rPr/>
+        <w:t>. Amsterdam: North-Holland.</w:t>
+      </w:r>
+      <w:bookmarkStart w:id="55" w:name="ref-Moody1952"/>
+      <w:bookmarkEnd w:id="55"/>
+    </w:p>
+    <w:p>
+      <w:pPr>
+        <w:pStyle w:val="Bibliography"/>
+        <w:rPr/>
+      </w:pPr>
+      <w:r>
+        <w:rPr/>
+        <w:t xml:space="preserve">Parsons, Terence. 2014. </w:t>
+      </w:r>
+      <w:r>
+        <w:rPr>
+          <w:i/>
+        </w:rPr>
+        <w:t>Articulating Medieval Logic</w:t>
+      </w:r>
+      <w:r>
+        <w:rPr/>
+        <w:t>. Oxford: Oxford University Press.</w:t>
+      </w:r>
+      <w:bookmarkStart w:id="56" w:name="ref-Parsons2014"/>
+      <w:bookmarkEnd w:id="56"/>
+    </w:p>
+    <w:p>
+      <w:pPr>
+        <w:pStyle w:val="Bibliography"/>
+        <w:rPr/>
+      </w:pPr>
+      <w:r>
+        <w:rPr/>
+        <w:t xml:space="preserve">Ramsey, Frank P. 1931. “The Foundations of Mathematics.” In </w:t>
+      </w:r>
+      <w:r>
+        <w:rPr>
+          <w:i/>
+        </w:rPr>
+        <w:t>The Foundations of Mathematics and Other Essays</w:t>
+      </w:r>
+      <w:r>
+        <w:rPr/>
+        <w:t>, ed. R. B. Braithwaite, 1–61. London: Kegan Paul.</w:t>
+      </w:r>
+      <w:bookmarkStart w:id="57" w:name="ref-Ramsey1931"/>
+      <w:bookmarkEnd w:id="57"/>
+    </w:p>
+    <w:p>
+      <w:pPr>
+        <w:pStyle w:val="Bibliography"/>
+        <w:rPr/>
+      </w:pPr>
+      <w:r>
+        <w:rPr/>
+        <w:t xml:space="preserve">Ray, Greg. 1996. “Logical Consequence: A Defence of Tarski.” </w:t>
+      </w:r>
+      <w:r>
+        <w:rPr>
+          <w:i/>
+        </w:rPr>
+        <w:t>Journal of Philosophical Logic</w:t>
+      </w:r>
+      <w:r>
+        <w:rPr/>
+        <w:t xml:space="preserve"> 25: 617–77.</w:t>
+      </w:r>
+      <w:bookmarkStart w:id="58" w:name="ref-Ray1996"/>
+      <w:bookmarkEnd w:id="58"/>
+    </w:p>
+    <w:p>
+      <w:pPr>
+        <w:pStyle w:val="Bibliography"/>
+        <w:rPr/>
+      </w:pPr>
+      <w:r>
+        <w:rPr/>
+        <w:t xml:space="preserve">Read, Stephen. 2007. “William of Ockham’s </w:t>
+      </w:r>
+      <w:r>
+        <w:rPr>
+          <w:i/>
+        </w:rPr>
+        <w:t>the Sum of Logic</w:t>
+      </w:r>
+      <w:r>
+        <w:rPr/>
+        <w:t xml:space="preserve">.” </w:t>
+      </w:r>
+      <w:r>
+        <w:rPr>
+          <w:i/>
+        </w:rPr>
+        <w:t>Topoi</w:t>
+      </w:r>
+      <w:r>
+        <w:rPr/>
+        <w:t xml:space="preserve"> 26: 271–77.</w:t>
+      </w:r>
+      <w:bookmarkStart w:id="59" w:name="ref-Read2007"/>
+      <w:bookmarkEnd w:id="59"/>
+    </w:p>
+    <w:p>
+      <w:pPr>
+        <w:pStyle w:val="Bibliography"/>
+        <w:rPr/>
+      </w:pPr>
+      <w:r>
+        <w:rPr/>
+        <w:t xml:space="preserve">Rosser, Barkley. 1936. “Extensions of Some Theorems of Gödel and Church.” </w:t>
+      </w:r>
+      <w:r>
+        <w:rPr>
+          <w:i/>
+        </w:rPr>
+        <w:t>Journal of Symbolic Logic</w:t>
+      </w:r>
+      <w:r>
+        <w:rPr/>
+        <w:t xml:space="preserve"> 1: 87–91.</w:t>
+      </w:r>
+      <w:bookmarkStart w:id="60" w:name="ref-Rosser1936"/>
+      <w:bookmarkEnd w:id="60"/>
+    </w:p>
+    <w:p>
+      <w:pPr>
+        <w:pStyle w:val="Bibliography"/>
+        <w:rPr/>
+      </w:pPr>
+      <w:r>
+        <w:rPr/>
+        <w:t xml:space="preserve">Sagüillo, José M. 1997. “Logical Consequence Revisited.” </w:t>
       </w:r>
       <w:r>
         <w:rPr>
@@ -8245,10 +8751,10 @@
       </w:r>
       <w:r>
         <w:rPr/>
-        <w:t xml:space="preserve"> 12: 1–42.</w:t>
-      </w:r>
-      <w:bookmarkStart w:id="41" w:name="ref-Jane2006"/>
-      <w:bookmarkEnd w:id="41"/>
+        <w:t xml:space="preserve"> 3: 216–41.</w:t>
+      </w:r>
+      <w:bookmarkStart w:id="61" w:name="ref-Saguillo1997"/>
+      <w:bookmarkEnd w:id="61"/>
     </w:p>
     <w:p>
       <w:pPr>
@@ -8257,20 +8763,24 @@
       </w:pPr>
       <w:r>
         <w:rPr/>
-        <w:t xml:space="preserve">John Buridan. 1976. </w:t>
-      </w:r>
-      <w:r>
-        <w:rPr>
-          <w:i/>
-        </w:rPr>
-        <w:t>Tractatus de Consequentiis</w:t>
-      </w:r>
-      <w:r>
-        <w:rPr/>
-        <w:t>. Ed. Hubert Hubien. Philosophes Médiévaux 16. Louvain: Publications universitaires.</w:t>
-      </w:r>
-      <w:bookmarkStart w:id="42" w:name="ref-BuridanTC"/>
-      <w:bookmarkEnd w:id="42"/>
+        <w:t>———</w:t>
+      </w:r>
+      <w:r>
+        <w:rPr/>
+        <w:t xml:space="preserve">. 2009. “Methodological Practice and Complementary Concepts of Logical Consequence: Tarski’s Model-Theoretic Consequence and Corcoran’s Information-Theoretic Consequence.” </w:t>
+      </w:r>
+      <w:r>
+        <w:rPr>
+          <w:i/>
+        </w:rPr>
+        <w:t>History and Philosophy of Logic</w:t>
+      </w:r>
+      <w:r>
+        <w:rPr/>
+        <w:t xml:space="preserve"> 30: 21–48.</w:t>
+      </w:r>
+      <w:bookmarkStart w:id="62" w:name="ref-Saguillo2009"/>
+      <w:bookmarkEnd w:id="62"/>
     </w:p>
     <w:p>
       <w:pPr>
@@ -8279,24 +8789,68 @@
       </w:pPr>
       <w:r>
         <w:rPr/>
+        <w:t xml:space="preserve">Schiemer, Georg, and Erich H. Reck. 2013. “Logic in the 1930s: Type Theory and Model Theory.” </w:t>
+      </w:r>
+      <w:r>
+        <w:rPr>
+          <w:i/>
+        </w:rPr>
+        <w:t>Bulletin of Symbolic Logic</w:t>
+      </w:r>
+      <w:r>
+        <w:rPr/>
+        <w:t xml:space="preserve"> 19: 433–72.</w:t>
+      </w:r>
+      <w:bookmarkStart w:id="63" w:name="ref-Schiemer2013"/>
+      <w:bookmarkEnd w:id="63"/>
+    </w:p>
+    <w:p>
+      <w:pPr>
+        <w:pStyle w:val="Bibliography"/>
+        <w:rPr/>
+      </w:pPr>
+      <w:r>
+        <w:rPr/>
+        <w:t xml:space="preserve">Sher, Gila. 1991. </w:t>
+      </w:r>
+      <w:r>
+        <w:rPr>
+          <w:i/>
+        </w:rPr>
+        <w:t>The Bounds of Logic</w:t>
+      </w:r>
+      <w:r>
+        <w:rPr/>
+        <w:t>. Cambridge, MA: MIT Press.</w:t>
+      </w:r>
+      <w:bookmarkStart w:id="64" w:name="ref-Sher1991"/>
+      <w:bookmarkEnd w:id="64"/>
+    </w:p>
+    <w:p>
+      <w:pPr>
+        <w:pStyle w:val="Bibliography"/>
+        <w:rPr/>
+      </w:pPr>
+      <w:r>
+        <w:rPr/>
         <w:t>———</w:t>
       </w:r>
       <w:r>
         <w:rPr/>
-        <w:t xml:space="preserve">. 2001. </w:t>
-      </w:r>
-      <w:r>
-        <w:rPr>
-          <w:i/>
-        </w:rPr>
-        <w:t>Summulae de Dialectica</w:t>
-      </w:r>
-      <w:r>
-        <w:rPr/>
-        <w:t>. Translated by Gyula Klima. New Haven: Yale University Press.</w:t>
-      </w:r>
-      <w:bookmarkStart w:id="43" w:name="ref-BuridanKlimaSD"/>
-      <w:bookmarkEnd w:id="43"/>
+        <w:t xml:space="preserve">. 1996. “Did Tarski Commit Tarski’s Fallacy?” </w:t>
+      </w:r>
+      <w:r>
+        <w:rPr>
+          <w:i/>
+        </w:rPr>
+        <w:t>Journal of Symbolic Logic</w:t>
+      </w:r>
+      <w:r>
+        <w:rPr/>
+        <w:t xml:space="preserve"> 61: 653–86.</w:t>
+      </w:r>
+      <w:bookmarkStart w:id="65" w:name="ref-Sher1996"/>
+      <w:bookmarkEnd w:id="65"/>
     </w:p>
     <w:p>
       <w:pPr>
@@ -8305,32 +8859,68 @@
       </w:pPr>
       <w:r>
         <w:rPr/>
+        <w:t xml:space="preserve">Spade, Paul Vincent. 1980. “Synonymy and Equivocation in Ockham’s Mental Language.” </w:t>
+      </w:r>
+      <w:r>
+        <w:rPr>
+          <w:i/>
+        </w:rPr>
+        <w:t>Journal of the History of Philosophy</w:t>
+      </w:r>
+      <w:r>
+        <w:rPr/>
+        <w:t xml:space="preserve"> 18: 9–22.</w:t>
+      </w:r>
+      <w:bookmarkStart w:id="66" w:name="ref-Spade1980"/>
+      <w:bookmarkEnd w:id="66"/>
+    </w:p>
+    <w:p>
+      <w:pPr>
+        <w:pStyle w:val="Bibliography"/>
+        <w:rPr/>
+      </w:pPr>
+      <w:r>
+        <w:rPr/>
+        <w:t xml:space="preserve">Tarski, Alfred. 1941. </w:t>
+      </w:r>
+      <w:r>
+        <w:rPr>
+          <w:i/>
+        </w:rPr>
+        <w:t>Introduction to Logic and to the Methodology of Deductive Sciences</w:t>
+      </w:r>
+      <w:r>
+        <w:rPr/>
+        <w:t>. Oxford: Oxford University Press.</w:t>
+      </w:r>
+      <w:bookmarkStart w:id="67" w:name="ref-Tarski1941"/>
+      <w:bookmarkEnd w:id="67"/>
+    </w:p>
+    <w:p>
+      <w:pPr>
+        <w:pStyle w:val="Bibliography"/>
+        <w:rPr/>
+      </w:pPr>
+      <w:r>
+        <w:rPr/>
         <w:t>———</w:t>
       </w:r>
       <w:r>
         <w:rPr/>
-        <w:t xml:space="preserve">. </w:t>
-      </w:r>
-      <w:r>
-        <w:rPr/>
-        <w:t>2013</w:t>
-      </w:r>
-      <w:r>
-        <w:rPr/>
-        <w:t xml:space="preserve">. </w:t>
-      </w:r>
-      <w:r>
-        <w:rPr>
-          <w:i/>
-        </w:rPr>
-        <w:t>Summulae de Locis Dialecticis</w:t>
-      </w:r>
-      <w:r>
-        <w:rPr/>
-        <w:t>. Ed. Niels Jørgen Green-Pedersen. Turnhout: Brepols.</w:t>
-      </w:r>
-      <w:bookmarkStart w:id="44" w:name="ref-BuridanLoci"/>
-      <w:bookmarkEnd w:id="44"/>
+        <w:t xml:space="preserve">. 1953. “A General Method in Proofs of Undecidability.” In </w:t>
+      </w:r>
+      <w:r>
+        <w:rPr>
+          <w:i/>
+        </w:rPr>
+        <w:t>Undecidable Theories</w:t>
+      </w:r>
+      <w:r>
+        <w:rPr/>
+        <w:t>, 1–35. Amsterdam: North-Holland.</w:t>
+      </w:r>
+      <w:bookmarkStart w:id="68" w:name="ref-Tarski1953a"/>
+      <w:bookmarkEnd w:id="68"/>
     </w:p>
     <w:p>
       <w:pPr>
@@ -8343,20 +8933,20 @@
       </w:r>
       <w:r>
         <w:rPr/>
-        <w:t xml:space="preserve">. 2015. </w:t>
-      </w:r>
-      <w:r>
-        <w:rPr>
-          <w:i/>
-        </w:rPr>
-        <w:t>Treatise on Consequences</w:t>
-      </w:r>
-      <w:r>
-        <w:rPr/>
-        <w:t>. Translated by Stephen Read. Bronx, NY: Fordham University Press.</w:t>
-      </w:r>
-      <w:bookmarkStart w:id="45" w:name="ref-Buridan2015"/>
-      <w:bookmarkEnd w:id="45"/>
+        <w:t xml:space="preserve">. 1986. “What Are Logical Notions?” </w:t>
+      </w:r>
+      <w:r>
+        <w:rPr>
+          <w:i/>
+        </w:rPr>
+        <w:t>History and Philosophy of Logic</w:t>
+      </w:r>
+      <w:r>
+        <w:rPr/>
+        <w:t xml:space="preserve"> 7: 143–54.</w:t>
+      </w:r>
+      <w:bookmarkStart w:id="69" w:name="ref-Tarski1986"/>
+      <w:bookmarkEnd w:id="69"/>
     </w:p>
     <w:p>
       <w:pPr>
@@ -8365,20 +8955,24 @@
       </w:pPr>
       <w:r>
         <w:rPr/>
-        <w:t xml:space="preserve">Kemeny, John G. 1956a. “A New Approach to Semantics–Part I.” </w:t>
-      </w:r>
-      <w:r>
-        <w:rPr>
-          <w:i/>
-        </w:rPr>
-        <w:t>Journal of Symbolic Logic</w:t>
-      </w:r>
-      <w:r>
-        <w:rPr/>
-        <w:t xml:space="preserve"> 21: 1–27.</w:t>
-      </w:r>
-      <w:bookmarkStart w:id="46" w:name="ref-Kemeny1956"/>
-      <w:bookmarkEnd w:id="46"/>
+        <w:t>———</w:t>
+      </w:r>
+      <w:r>
+        <w:rPr/>
+        <w:t xml:space="preserve">. 2002. “On the Concept of Following Logically.” Translated by Magda Stroińska and David Hitchcock. </w:t>
+      </w:r>
+      <w:r>
+        <w:rPr>
+          <w:i/>
+        </w:rPr>
+        <w:t>History and Philosophy of Logic</w:t>
+      </w:r>
+      <w:r>
+        <w:rPr/>
+        <w:t xml:space="preserve"> 23: 155–96.</w:t>
+      </w:r>
+      <w:bookmarkStart w:id="70" w:name="ref-Tarski2002"/>
+      <w:bookmarkEnd w:id="70"/>
     </w:p>
     <w:p>
       <w:pPr>
@@ -8387,24 +8981,20 @@
       </w:pPr>
       <w:r>
         <w:rPr/>
-        <w:t>———</w:t>
-      </w:r>
-      <w:r>
-        <w:rPr/>
-        <w:t xml:space="preserve">. 1956b. “A New Approach to Semantics–Part II.” </w:t>
-      </w:r>
-      <w:r>
-        <w:rPr>
-          <w:i/>
-        </w:rPr>
-        <w:t>Journal of Symbolic Logic</w:t>
-      </w:r>
-      <w:r>
-        <w:rPr/>
-        <w:t xml:space="preserve"> 22: 149–61.</w:t>
-      </w:r>
-      <w:bookmarkStart w:id="47" w:name="ref-Kemeny1956b"/>
-      <w:bookmarkEnd w:id="47"/>
+        <w:t xml:space="preserve">Thomas Aquinas. 1989. </w:t>
+      </w:r>
+      <w:r>
+        <w:rPr>
+          <w:i/>
+        </w:rPr>
+        <w:t>Expositio Libri Peryermeneias</w:t>
+      </w:r>
+      <w:r>
+        <w:rPr/>
+        <w:t>. Ed. R. A. Gauthier. Translated by Jean T. Oesterle. Leonine. Vols. I*-1. Opera Omnia. Paris: Cerf.</w:t>
+      </w:r>
+      <w:bookmarkStart w:id="71" w:name="ref-AquinasDI"/>
+      <w:bookmarkEnd w:id="71"/>
     </w:p>
     <w:p>
       <w:pPr>
@@ -8413,20 +9003,20 @@
       </w:pPr>
       <w:r>
         <w:rPr/>
-        <w:t xml:space="preserve">King, Peter. 1985. </w:t>
-      </w:r>
-      <w:r>
-        <w:rPr>
-          <w:i/>
-        </w:rPr>
-        <w:t>Jean Buridan’s Philosophy of Logic: The Treatise on Supposition, the Treatise on Consequences</w:t>
-      </w:r>
-      <w:r>
-        <w:rPr/>
-        <w:t>. Dordrecht: D. Reidel.</w:t>
-      </w:r>
-      <w:bookmarkStart w:id="48" w:name="ref-King1985"/>
-      <w:bookmarkEnd w:id="48"/>
+        <w:t xml:space="preserve">Trentman, John. 1970. “Ockham on Mental.” </w:t>
+      </w:r>
+      <w:r>
+        <w:rPr>
+          <w:i/>
+        </w:rPr>
+        <w:t>Mind</w:t>
+      </w:r>
+      <w:r>
+        <w:rPr/>
+        <w:t xml:space="preserve"> 79: 586–90.</w:t>
+      </w:r>
+      <w:bookmarkStart w:id="72" w:name="ref-Trentman1970"/>
+      <w:bookmarkEnd w:id="72"/>
     </w:p>
     <w:p>
       <w:pPr>
@@ -8435,20 +9025,20 @@
       </w:pPr>
       <w:r>
         <w:rPr/>
-        <w:t xml:space="preserve">Klima, Gyula. 2004. “Consequences of a Closed, Token-Based Semantics: The Case of John Buridan.” </w:t>
-      </w:r>
-      <w:r>
-        <w:rPr>
-          <w:i/>
-        </w:rPr>
-        <w:t>History and Philosophy of Logic</w:t>
-      </w:r>
-      <w:r>
-        <w:rPr/>
-        <w:t xml:space="preserve"> 25 (2): 95–110.</w:t>
-      </w:r>
-      <w:bookmarkStart w:id="49" w:name="ref-Klima2004"/>
-      <w:bookmarkEnd w:id="49"/>
+        <w:t xml:space="preserve">Uckelman, Sara L. 2012. “Arthur Prior and Medieval Logic.” </w:t>
+      </w:r>
+      <w:r>
+        <w:rPr>
+          <w:i/>
+        </w:rPr>
+        <w:t>Synthese</w:t>
+      </w:r>
+      <w:r>
+        <w:rPr/>
+        <w:t xml:space="preserve"> 188: 349–266.</w:t>
+      </w:r>
+      <w:bookmarkStart w:id="73" w:name="ref-Uckelman2012b"/>
+      <w:bookmarkEnd w:id="73"/>
     </w:p>
     <w:p>
       <w:pPr>
@@ -8457,620 +9047,20 @@
       </w:pPr>
       <w:r>
         <w:rPr/>
-        <w:t>———</w:t>
-      </w:r>
-      <w:r>
-        <w:rPr/>
-        <w:t xml:space="preserve">. 2008. “Logic Without Truth: Buridan on the Liar.” In </w:t>
-      </w:r>
-      <w:r>
-        <w:rPr>
-          <w:i/>
-        </w:rPr>
-        <w:t>Unity, Truth and the Liar: The Modern Relevance of Medieval Solutions to the Liar Paradox</w:t>
-      </w:r>
-      <w:r>
-        <w:rPr/>
-        <w:t>, ed. S. Rahman, T. Tulenheimo, and E. Genot, 87–112. Berlin: Springer.</w:t>
-      </w:r>
-      <w:bookmarkStart w:id="50" w:name="ref-Klima2008"/>
-      <w:bookmarkEnd w:id="50"/>
-    </w:p>
-    <w:p>
-      <w:pPr>
-        <w:pStyle w:val="Bibliography"/>
-        <w:rPr/>
-      </w:pPr>
-      <w:r>
-        <w:rPr/>
-        <w:t xml:space="preserve">Kneale, William, and Martha Kneale. 1962. </w:t>
-      </w:r>
-      <w:r>
-        <w:rPr>
-          <w:i/>
-        </w:rPr>
-        <w:t>The Development of Logic</w:t>
-      </w:r>
-      <w:r>
-        <w:rPr/>
-        <w:t>. Oxford: Oxford University Press.</w:t>
-      </w:r>
-      <w:bookmarkStart w:id="51" w:name="ref-Kneale1962"/>
-      <w:bookmarkEnd w:id="51"/>
-    </w:p>
-    <w:p>
-      <w:pPr>
-        <w:pStyle w:val="Bibliography"/>
-        <w:rPr/>
-      </w:pPr>
-      <w:r>
-        <w:rPr/>
-        <w:t xml:space="preserve">Kretzmann, Norman, Anthony Kenny, and Jan Pinborg, eds. 1982. </w:t>
-      </w:r>
-      <w:r>
-        <w:rPr>
-          <w:i/>
-        </w:rPr>
-        <w:t>The Cambridge History of Later Medieval Philosophy</w:t>
-      </w:r>
-      <w:r>
-        <w:rPr/>
-        <w:t>. Cambridge: Cambridge University Press.</w:t>
-      </w:r>
-      <w:bookmarkStart w:id="52" w:name="ref-Kretzmann1982"/>
-      <w:bookmarkEnd w:id="52"/>
-    </w:p>
-    <w:p>
-      <w:pPr>
-        <w:pStyle w:val="Bibliography"/>
-        <w:rPr/>
-      </w:pPr>
-      <w:r>
-        <w:rPr/>
-        <w:t xml:space="preserve">Mancosu, Paolo. 2006. “Tarski on Models and Logical Consequence.” In </w:t>
-      </w:r>
-      <w:r>
-        <w:rPr>
-          <w:i/>
-        </w:rPr>
-        <w:t>The Architecture of Modern Mathematics</w:t>
-      </w:r>
-      <w:r>
-        <w:rPr/>
-        <w:t>, ed. José Ferreirós and Jeremy Gray, 318–470. Oxford: Oxford University Press.</w:t>
-      </w:r>
-      <w:bookmarkStart w:id="53" w:name="ref-Mancosu2006"/>
-      <w:bookmarkEnd w:id="53"/>
-    </w:p>
-    <w:p>
-      <w:pPr>
-        <w:pStyle w:val="Bibliography"/>
-        <w:rPr/>
-      </w:pPr>
-      <w:r>
-        <w:rPr/>
-        <w:t>———</w:t>
-      </w:r>
-      <w:r>
-        <w:rPr/>
-        <w:t xml:space="preserve">. 2010a. “Fixed- Versus Variable-Domain Interpretations of Tarski’s Account of Logical Consequence.” </w:t>
-      </w:r>
-      <w:r>
-        <w:rPr>
-          <w:i/>
-        </w:rPr>
-        <w:t>Philosophy Compass</w:t>
-      </w:r>
-      <w:r>
-        <w:rPr/>
-        <w:t xml:space="preserve"> 5: 745–59.</w:t>
-      </w:r>
-      <w:bookmarkStart w:id="54" w:name="ref-Mancosu2010b"/>
-      <w:bookmarkEnd w:id="54"/>
-    </w:p>
-    <w:p>
-      <w:pPr>
-        <w:pStyle w:val="Bibliography"/>
-        <w:rPr/>
-      </w:pPr>
-      <w:r>
-        <w:rPr/>
-        <w:t>———</w:t>
-      </w:r>
-      <w:r>
-        <w:rPr/>
-        <w:t xml:space="preserve">. 2010b. </w:t>
-      </w:r>
-      <w:r>
-        <w:rPr>
-          <w:i/>
-        </w:rPr>
-        <w:t>The Adventure of Reason. Interplay Between Mathematical Logic and Philosophy of Mathematics</w:t>
-      </w:r>
-      <w:r>
-        <w:rPr/>
-        <w:t>. Oxford: Oxford University Press.</w:t>
-      </w:r>
-      <w:bookmarkStart w:id="55" w:name="ref-Mancosu2010a"/>
-      <w:bookmarkEnd w:id="55"/>
-    </w:p>
-    <w:p>
-      <w:pPr>
-        <w:pStyle w:val="Bibliography"/>
-        <w:rPr/>
-      </w:pPr>
-      <w:r>
-        <w:rPr/>
-        <w:t xml:space="preserve">Moody, E. A. 1952. </w:t>
-      </w:r>
-      <w:r>
-        <w:rPr>
-          <w:i/>
-        </w:rPr>
-        <w:t>Truth and Consequence in Medieval Logic</w:t>
-      </w:r>
-      <w:r>
-        <w:rPr/>
-        <w:t>. Amsterdam: North-Holland.</w:t>
-      </w:r>
-      <w:bookmarkStart w:id="56" w:name="ref-Moody1952"/>
-      <w:bookmarkEnd w:id="56"/>
-    </w:p>
-    <w:p>
-      <w:pPr>
-        <w:pStyle w:val="Bibliography"/>
-        <w:rPr/>
-      </w:pPr>
-      <w:r>
-        <w:rPr/>
-        <w:t xml:space="preserve">Parsons, Terence. 2014. </w:t>
-      </w:r>
-      <w:r>
-        <w:rPr>
-          <w:i/>
-        </w:rPr>
-        <w:t>Articulating Medieval Logic</w:t>
-      </w:r>
-      <w:r>
-        <w:rPr/>
-        <w:t>. Oxford: Oxford University Press.</w:t>
-      </w:r>
-      <w:bookmarkStart w:id="57" w:name="ref-Parsons2014"/>
-      <w:bookmarkEnd w:id="57"/>
-    </w:p>
-    <w:p>
-      <w:pPr>
-        <w:pStyle w:val="Bibliography"/>
-        <w:rPr/>
-      </w:pPr>
-      <w:r>
-        <w:rPr/>
-        <w:t xml:space="preserve">Ramsey, Frank P. 1931. “The Foundations of Mathematics.” In </w:t>
-      </w:r>
-      <w:r>
-        <w:rPr>
-          <w:i/>
-        </w:rPr>
-        <w:t>The Foundations of Mathematics and Other Essays</w:t>
-      </w:r>
-      <w:r>
-        <w:rPr/>
-        <w:t>, ed. R. B. Braithwaite, 1–61. London: Kegan Paul.</w:t>
-      </w:r>
-      <w:bookmarkStart w:id="58" w:name="ref-Ramsey1931"/>
-      <w:bookmarkEnd w:id="58"/>
-    </w:p>
-    <w:p>
-      <w:pPr>
-        <w:pStyle w:val="Bibliography"/>
-        <w:rPr/>
-      </w:pPr>
-      <w:r>
-        <w:rPr/>
-        <w:t xml:space="preserve">Ray, Greg. 1996. “Logical Consequence: A Defence of Tarski.” </w:t>
-      </w:r>
-      <w:r>
-        <w:rPr>
-          <w:i/>
-        </w:rPr>
-        <w:t>Journal of Philosophical Logic</w:t>
-      </w:r>
-      <w:r>
-        <w:rPr/>
-        <w:t xml:space="preserve"> 25: 617–77.</w:t>
-      </w:r>
-      <w:bookmarkStart w:id="59" w:name="ref-Ray1996"/>
-      <w:bookmarkEnd w:id="59"/>
-    </w:p>
-    <w:p>
-      <w:pPr>
-        <w:pStyle w:val="Bibliography"/>
-        <w:rPr/>
-      </w:pPr>
-      <w:r>
-        <w:rPr/>
-        <w:t xml:space="preserve">Read, Stephen. 2007. “William of Ockham’s </w:t>
-      </w:r>
-      <w:r>
-        <w:rPr>
-          <w:i/>
-        </w:rPr>
-        <w:t>the Sum of Logic</w:t>
-      </w:r>
-      <w:r>
-        <w:rPr/>
-        <w:t xml:space="preserve">.” </w:t>
-      </w:r>
-      <w:r>
-        <w:rPr>
-          <w:i/>
-        </w:rPr>
-        <w:t>Topoi</w:t>
-      </w:r>
-      <w:r>
-        <w:rPr/>
-        <w:t xml:space="preserve"> 26: 271–77.</w:t>
-      </w:r>
-      <w:bookmarkStart w:id="60" w:name="ref-Read2007"/>
-      <w:bookmarkEnd w:id="60"/>
-    </w:p>
-    <w:p>
-      <w:pPr>
-        <w:pStyle w:val="Bibliography"/>
-        <w:rPr/>
-      </w:pPr>
-      <w:r>
-        <w:rPr/>
-        <w:t xml:space="preserve">Rosser, Barkley. 1936. “Extensions of Some Theorems of Gödel and Church.” </w:t>
-      </w:r>
-      <w:r>
-        <w:rPr>
-          <w:i/>
-        </w:rPr>
-        <w:t>Journal of Symbolic Logic</w:t>
-      </w:r>
-      <w:r>
-        <w:rPr/>
-        <w:t xml:space="preserve"> 1: 87–91.</w:t>
-      </w:r>
-      <w:bookmarkStart w:id="61" w:name="ref-Rosser1936"/>
-      <w:bookmarkEnd w:id="61"/>
-    </w:p>
-    <w:p>
-      <w:pPr>
-        <w:pStyle w:val="Bibliography"/>
-        <w:rPr/>
-      </w:pPr>
-      <w:r>
-        <w:rPr/>
-        <w:t xml:space="preserve">Sagüillo, José M. 1997. “Logical Consequence Revisited.” </w:t>
-      </w:r>
-      <w:r>
-        <w:rPr>
-          <w:i/>
-        </w:rPr>
-        <w:t>Bulletin of Symbolic Logic</w:t>
-      </w:r>
-      <w:r>
-        <w:rPr/>
-        <w:t xml:space="preserve"> 3: 216–41.</w:t>
-      </w:r>
-      <w:bookmarkStart w:id="62" w:name="ref-Saguillo1997"/>
-      <w:bookmarkEnd w:id="62"/>
-    </w:p>
-    <w:p>
-      <w:pPr>
-        <w:pStyle w:val="Bibliography"/>
-        <w:rPr/>
-      </w:pPr>
-      <w:r>
-        <w:rPr/>
-        <w:t>———</w:t>
-      </w:r>
-      <w:r>
-        <w:rPr/>
-        <w:t xml:space="preserve">. 2009. “Methodological Practice and Complementary Concepts of Logical Consequence: Tarski’s Model-Theoretic Consequence and Corcoran’s Information-Theoretic Consequence.” </w:t>
-      </w:r>
-      <w:r>
-        <w:rPr>
-          <w:i/>
-        </w:rPr>
-        <w:t>History and Philosophy of Logic</w:t>
-      </w:r>
-      <w:r>
-        <w:rPr/>
-        <w:t xml:space="preserve"> 30: 21–48.</w:t>
-      </w:r>
-      <w:bookmarkStart w:id="63" w:name="ref-Saguillo2009"/>
-      <w:bookmarkEnd w:id="63"/>
-    </w:p>
-    <w:p>
-      <w:pPr>
-        <w:pStyle w:val="Bibliography"/>
-        <w:rPr/>
-      </w:pPr>
-      <w:r>
-        <w:rPr/>
-        <w:t xml:space="preserve">Schiemer, Georg, and Erich H. Reck. 2013. “Logic in the 1930s: Type Theory and Model Theory.” </w:t>
-      </w:r>
-      <w:r>
-        <w:rPr>
-          <w:i/>
-        </w:rPr>
-        <w:t>Bulletin of Symbolic Logic</w:t>
-      </w:r>
-      <w:r>
-        <w:rPr/>
-        <w:t xml:space="preserve"> 19: 433–72.</w:t>
-      </w:r>
-      <w:bookmarkStart w:id="64" w:name="ref-Schiemer2013"/>
-      <w:bookmarkEnd w:id="64"/>
-    </w:p>
-    <w:p>
-      <w:pPr>
-        <w:pStyle w:val="Bibliography"/>
-        <w:rPr/>
-      </w:pPr>
-      <w:r>
-        <w:rPr/>
-        <w:t xml:space="preserve">Sher, Gila. 1991. </w:t>
-      </w:r>
-      <w:r>
-        <w:rPr>
-          <w:i/>
-        </w:rPr>
-        <w:t>The Bounds of Logic</w:t>
-      </w:r>
-      <w:r>
-        <w:rPr/>
-        <w:t>. Cambridge, MA: MIT Press.</w:t>
-      </w:r>
-      <w:bookmarkStart w:id="65" w:name="ref-Sher1991"/>
-      <w:bookmarkEnd w:id="65"/>
-    </w:p>
-    <w:p>
-      <w:pPr>
-        <w:pStyle w:val="Bibliography"/>
-        <w:rPr/>
-      </w:pPr>
-      <w:r>
-        <w:rPr/>
-        <w:t>———</w:t>
-      </w:r>
-      <w:r>
-        <w:rPr/>
-        <w:t xml:space="preserve">. 1996. “Did Tarski Commit Tarski’s Fallacy?” </w:t>
-      </w:r>
-      <w:r>
-        <w:rPr>
-          <w:i/>
-        </w:rPr>
-        <w:t>Journal of Symbolic Logic</w:t>
-      </w:r>
-      <w:r>
-        <w:rPr/>
-        <w:t xml:space="preserve"> 61: 653–86.</w:t>
-      </w:r>
-      <w:bookmarkStart w:id="66" w:name="ref-Sher1996"/>
-      <w:bookmarkEnd w:id="66"/>
-    </w:p>
-    <w:p>
-      <w:pPr>
-        <w:pStyle w:val="Bibliography"/>
-        <w:rPr/>
-      </w:pPr>
-      <w:r>
-        <w:rPr/>
-        <w:t xml:space="preserve">Spade, Paul Vincent. 1980. “Synonymy and Equivocation in Ockham’s Mental Language.” </w:t>
-      </w:r>
-      <w:r>
-        <w:rPr>
-          <w:i/>
-        </w:rPr>
-        <w:t>Journal of the History of Philosophy</w:t>
-      </w:r>
-      <w:r>
-        <w:rPr/>
-        <w:t xml:space="preserve"> 18: 9–22.</w:t>
-      </w:r>
-      <w:bookmarkStart w:id="67" w:name="ref-Spade1980"/>
-      <w:bookmarkEnd w:id="67"/>
-    </w:p>
-    <w:p>
-      <w:pPr>
-        <w:pStyle w:val="Bibliography"/>
-        <w:rPr/>
-      </w:pPr>
-      <w:r>
-        <w:rPr/>
-        <w:t xml:space="preserve">Tarski, Alfred. 1941. </w:t>
-      </w:r>
-      <w:r>
-        <w:rPr>
-          <w:i/>
-        </w:rPr>
-        <w:t>Introduction to Logic and to the Methodology of Deductive Sciences</w:t>
-      </w:r>
-      <w:r>
-        <w:rPr/>
-        <w:t>. Oxford: Oxford University Press.</w:t>
-      </w:r>
-      <w:bookmarkStart w:id="68" w:name="ref-Tarski1941"/>
-      <w:bookmarkEnd w:id="68"/>
-    </w:p>
-    <w:p>
-      <w:pPr>
-        <w:pStyle w:val="Bibliography"/>
-        <w:rPr/>
-      </w:pPr>
-      <w:r>
-        <w:rPr/>
-        <w:t>———</w:t>
-      </w:r>
-      <w:r>
-        <w:rPr/>
-        <w:t xml:space="preserve">. 1953. “A General Method in Proofs of Undecidability.” In </w:t>
-      </w:r>
-      <w:r>
-        <w:rPr>
-          <w:i/>
-        </w:rPr>
-        <w:t>Undecidable Theories</w:t>
-      </w:r>
-      <w:r>
-        <w:rPr/>
-        <w:t>, 1–35. Amsterdam: North-Holland.</w:t>
-      </w:r>
-      <w:bookmarkStart w:id="69" w:name="ref-Tarski1953a"/>
-      <w:bookmarkEnd w:id="69"/>
-    </w:p>
-    <w:p>
-      <w:pPr>
-        <w:pStyle w:val="Bibliography"/>
-        <w:rPr/>
-      </w:pPr>
-      <w:r>
-        <w:rPr/>
-        <w:t>———</w:t>
-      </w:r>
-      <w:r>
-        <w:rPr/>
-        <w:t xml:space="preserve">. 1986. “What Are Logical Notions?” </w:t>
-      </w:r>
-      <w:r>
-        <w:rPr>
-          <w:i/>
-        </w:rPr>
-        <w:t>History and Philosophy of Logic</w:t>
-      </w:r>
-      <w:r>
-        <w:rPr/>
-        <w:t xml:space="preserve"> 7: 143–54.</w:t>
-      </w:r>
-      <w:bookmarkStart w:id="70" w:name="ref-Tarski1986"/>
-      <w:bookmarkEnd w:id="70"/>
-    </w:p>
-    <w:p>
-      <w:pPr>
-        <w:pStyle w:val="Bibliography"/>
-        <w:rPr/>
-      </w:pPr>
-      <w:r>
-        <w:rPr/>
-        <w:t>———</w:t>
-      </w:r>
-      <w:r>
-        <w:rPr/>
-        <w:t xml:space="preserve">. 2002. “On the Concept of Following Logically.” Translated by Magda Stroińska and David Hitchcock. </w:t>
-      </w:r>
-      <w:r>
-        <w:rPr>
-          <w:i/>
-        </w:rPr>
-        <w:t>History and Philosophy of Logic</w:t>
-      </w:r>
-      <w:r>
-        <w:rPr/>
-        <w:t xml:space="preserve"> 23: 155–96.</w:t>
-      </w:r>
-      <w:bookmarkStart w:id="71" w:name="ref-Tarski2002"/>
-      <w:bookmarkEnd w:id="71"/>
-    </w:p>
-    <w:p>
-      <w:pPr>
-        <w:pStyle w:val="Bibliography"/>
-        <w:rPr/>
-      </w:pPr>
-      <w:r>
-        <w:rPr/>
-        <w:t xml:space="preserve">Thomas Aquinas. 1989. </w:t>
-      </w:r>
-      <w:r>
-        <w:rPr>
-          <w:i/>
-        </w:rPr>
-        <w:t>Expositio Libri Peryermeneias</w:t>
-      </w:r>
-      <w:r>
-        <w:rPr/>
-        <w:t>. Ed. R. A. Gauthier. Translated by Jean T. Oesterle. Leonine. Vols. I*-1. Opera Omnia. Paris: Cerf.</w:t>
-      </w:r>
-      <w:bookmarkStart w:id="72" w:name="ref-AquinasDI"/>
-      <w:bookmarkEnd w:id="72"/>
-    </w:p>
-    <w:p>
-      <w:pPr>
-        <w:pStyle w:val="Bibliography"/>
-        <w:rPr/>
-      </w:pPr>
-      <w:r>
-        <w:rPr/>
-        <w:t xml:space="preserve">Trentman, John. 1970. “Ockham on Mental.” </w:t>
-      </w:r>
-      <w:r>
-        <w:rPr>
-          <w:i/>
-        </w:rPr>
-        <w:t>Mind</w:t>
-      </w:r>
-      <w:r>
-        <w:rPr/>
-        <w:t xml:space="preserve"> 79: 586–90.</w:t>
-      </w:r>
-      <w:bookmarkStart w:id="73" w:name="ref-Trentman1970"/>
-      <w:bookmarkEnd w:id="73"/>
-    </w:p>
-    <w:p>
-      <w:pPr>
-        <w:pStyle w:val="Bibliography"/>
-        <w:rPr/>
-      </w:pPr>
-      <w:r>
-        <w:rPr/>
-        <w:t xml:space="preserve">Uckelman, Sara L. 2012. “Arthur Prior and Medieval Logic.” </w:t>
-      </w:r>
-      <w:r>
-        <w:rPr>
-          <w:i/>
-        </w:rPr>
-        <w:t>Synthese</w:t>
-      </w:r>
-      <w:r>
-        <w:rPr/>
-        <w:t xml:space="preserve"> 188: 349–266.</w:t>
-      </w:r>
-      <w:bookmarkStart w:id="74" w:name="ref-Uckelman2012b"/>
+        <w:t xml:space="preserve">Walter Burleigh. 1955. </w:t>
+      </w:r>
+      <w:r>
+        <w:rPr>
+          <w:i/>
+        </w:rPr>
+        <w:t>De Puritate Artis Logicae.</w:t>
+      </w:r>
+      <w:r>
+        <w:rPr/>
+        <w:t xml:space="preserve"> Ed. Philotheus Boehner. St Bonaventure, NY: Franciscan Institute.</w:t>
+      </w:r>
+      <w:bookmarkStart w:id="74" w:name="ref-BurleyDPAL"/>
       <w:bookmarkEnd w:id="74"/>
-    </w:p>
-    <w:p>
-      <w:pPr>
-        <w:pStyle w:val="Bibliography"/>
-        <w:rPr/>
-      </w:pPr>
-      <w:r>
-        <w:rPr/>
-        <w:t xml:space="preserve">Walter Burleigh. 1955. </w:t>
-      </w:r>
-      <w:r>
-        <w:rPr>
-          <w:i/>
-        </w:rPr>
-        <w:t>De Puritate Artis Logicae.</w:t>
-      </w:r>
-      <w:r>
-        <w:rPr/>
-        <w:t xml:space="preserve"> </w:t>
-      </w:r>
-      <w:r>
-        <w:rPr/>
-        <w:t xml:space="preserve">Ed. </w:t>
-      </w:r>
-      <w:r>
-        <w:rPr/>
-        <w:t>Philotheus Boehner. St Bonaventure, NY: Franciscan Institute.</w:t>
-      </w:r>
-      <w:bookmarkStart w:id="75" w:name="ref-BurleyDPAL"/>
-      <w:bookmarkEnd w:id="75"/>
     </w:p>
     <w:p>
       <w:pPr>
@@ -9139,6 +9129,7 @@
     <w:p>
       <w:pPr>
         <w:pStyle w:val="Footnote"/>
+        <w:bidi w:val="0"/>
         <w:spacing w:before="0" w:after="200"/>
         <w:rPr/>
       </w:pPr>
@@ -9154,7 +9145,15 @@
       </w:r>
       <w:r>
         <w:rPr/>
-        <w:t>See (Moody 1952) (Kneale and Kneale 1962) (Dumitriu 1974) (Dutilh Novaes 2016) (Dutilh Novaes 2012) (Parsons 2014), and the editor introductions to (John Buridan 1976), (Kretzmann, Kenny, and Pinborg 1982) and (King 1985).</w:t>
+        <w:t>See (Moody 1952; Kneale and Kneale 1962; Dumitriu 1974; Dutilh Novaes 2016, 2012; Parsons 2014</w:t>
+      </w:r>
+      <w:r>
+        <w:rPr/>
+        <w:t>)</w:t>
+      </w:r>
+      <w:r>
+        <w:rPr/>
+        <w:t>, and the editor introductions to (John Buridan 1976), (Kretzmann, Kenny, and Pinborg 1982) and (King 1985).</w:t>
       </w:r>
     </w:p>
   </w:footnote>
@@ -9230,7 +9229,15 @@
       </w:r>
       <w:r>
         <w:rPr/>
-        <w:t>According to (Schiemer and Reck 2013, 433), the contemporary practice originates in the work of John Kemeny. See (Kemeny 1956a) (Kemeny 1956b).</w:t>
+        <w:t xml:space="preserve">According to Schiemer and Reck </w:t>
+      </w:r>
+      <w:r>
+        <w:rPr/>
+        <w:t>(</w:t>
+      </w:r>
+      <w:r>
+        <w:rPr/>
+        <w:t>2013, 433), the contemporary practice originates in the work of John Kemeny. See (Kemeny 1956a, 1956b).</w:t>
       </w:r>
     </w:p>
   </w:footnote>
@@ -9253,7 +9260,7 @@
       </w:r>
       <w:r>
         <w:rPr/>
-        <w:t>See e.g. (Tarski 1941, 122–23). Cf. (Etchemendy 1988, 69) (Schiemer and Reck 2013, 448).</w:t>
+        <w:t>See e.g. (Tarski 1941, 122–23). Cf. (Etchemendy 1988, 69; Schiemer and Reck 2013, 448).</w:t>
       </w:r>
     </w:p>
   </w:footnote>
@@ -9407,7 +9414,39 @@
       </w:r>
       <w:r>
         <w:rPr/>
-        <w:t xml:space="preserve"> in Tarski’s original account appears to have been (Corcoran 1972, 43). That Tarski assumed a fixed-domain in his account of formal consequence was then defended at length by Etchemendy (Etchemendy 1988) (Etchemendy 1990) (Etchemendy 2008), and later taken up by Sagüillo (Sagüillo 1997) (Sagüillo 2009) (Corcoran and Sagüillo 2011), Bays (Bays 2001), and Mancosu (Mancosu 2006) (Mancosu 2010b). A variable-domain reading of (Tarski 2002) was accepted by Sher (Sher 1991) (Sher 1996), Ray (Ray 1996), and in Stroińska and Hitchcock’s introduction to (Tarski 2002), each broadly on grounds of interpretive charity. The most sophisticated proponent of a variable-domain interpretation in Tarski’s pre-WWII work is Gómez-Torrente - see his (Gómez-Torrente 1996) and (Gómez-Torrente 2009). Mancosu has summarized the status of the current debate in (Mancosu 2010a).</w:t>
+        <w:t xml:space="preserve"> in Tarski’s original account appears to have been (Corcoran 1972, 43). That Tarski assumed a fixed-domain in his account of formal consequence was then defended at length by Etchemendy (1988, </w:t>
+      </w:r>
+      <w:r>
+        <w:rPr/>
+        <w:t xml:space="preserve">1990, </w:t>
+      </w:r>
+      <w:r>
+        <w:rPr/>
+        <w:t xml:space="preserve">2008), and later taken up by Sagüillo (Sagüillo 1997, 2009; Corcoran and Sagüillo 2011), Bays (2001), and Mancosu (2006, </w:t>
+      </w:r>
+      <w:r>
+        <w:rPr/>
+        <w:t>2010b)</w:t>
+      </w:r>
+      <w:r>
+        <w:rPr/>
+        <w:t xml:space="preserve">. A variable-domain reading of (Tarski 2002) was accepted by Sher (1991, 1996), Ray (1996), and in Stroińska and Hitchcock’s introduction to (Tarski 2002), each broadly on grounds of interpretive charity. The most sophisticated proponent of a variable-domain interpretation in Tarski’s pre-WWII work is Gómez-Torrente </w:t>
+      </w:r>
+      <w:r>
+        <w:rPr/>
+        <w:t>(</w:t>
+      </w:r>
+      <w:r>
+        <w:rPr/>
+        <w:t xml:space="preserve">1996, </w:t>
+      </w:r>
+      <w:r>
+        <w:rPr/>
+        <w:t>2009</w:t>
+      </w:r>
+      <w:r>
+        <w:rPr/>
+        <w:t>). Mancosu has summarized the status of the current debate in (Mancosu 2010a).</w:t>
       </w:r>
     </w:p>
   </w:footnote>
@@ -9453,7 +9492,7 @@
       </w:r>
       <w:r>
         <w:rPr/>
-        <w:t>This same attitude persists in (Tarski 1986), where logic is regarded as the most general of the sciences, and logical notions are accordingly identified as those remaining invariant for ‘all one-one transformations of the space, or universe of discourse, or ‘world’, onto itself’ (Tarski 1986, 49).</w:t>
+        <w:t>This same attitude persists in (Tarski 1986), where logic is regarded as the most general of the sciences, and logical notions are accordingly identified as those remaining invariant for ‘all one-one transformations of the space, or universe of discourse, or ‘world’, onto itself’ (49).</w:t>
       </w:r>
     </w:p>
   </w:footnote>
@@ -9826,7 +9865,7 @@
       </w:r>
       <w:r>
         <w:rPr/>
-        <w:t>This is part of what allows Buridan to treat the Liar paradox locally, rather than instituting a global ban on self-reference. See (John Buridan 2001, 9.2.6). Cf. (Klima 2004) (Klima 2008) (Dutilh Novaes 2011) (Benétreau-Dupin 2015).</w:t>
+        <w:t>This is part of what allows Buridan to treat the Liar paradox locally, rather than instituting a global ban on self-reference. See (John Buridan 2001, 9.2.6). Cf. (Klima 2004, 2008; Dutilh Novaes 2011; Benétreau-Dupin 2015).</w:t>
       </w:r>
     </w:p>
   </w:footnote>
@@ -10105,6 +10144,116 @@
     </w:lvl>
   </w:abstractNum>
   <w:abstractNum w:abstractNumId="3">
+    <w:lvl w:ilvl="0">
+      <w:start w:val="1"/>
+      <w:numFmt w:val="decimal"/>
+      <w:lvlText w:val="%1."/>
+      <w:lvlJc w:val="left"/>
+      <w:pPr>
+        <w:tabs>
+          <w:tab w:val="num" w:pos="0"/>
+        </w:tabs>
+        <w:ind w:left="480" w:hanging="480"/>
+      </w:pPr>
+    </w:lvl>
+    <w:lvl w:ilvl="1">
+      <w:start w:val="1"/>
+      <w:numFmt w:val="lowerLetter"/>
+      <w:lvlText w:val="%2."/>
+      <w:lvlJc w:val="left"/>
+      <w:pPr>
+        <w:tabs>
+          <w:tab w:val="num" w:pos="720"/>
+        </w:tabs>
+        <w:ind w:left="1200" w:hanging="480"/>
+      </w:pPr>
+    </w:lvl>
+    <w:lvl w:ilvl="2">
+      <w:start w:val="1"/>
+      <w:numFmt w:val="lowerRoman"/>
+      <w:lvlText w:val="%3."/>
+      <w:lvlJc w:val="left"/>
+      <w:pPr>
+        <w:tabs>
+          <w:tab w:val="num" w:pos="1440"/>
+        </w:tabs>
+        <w:ind w:left="1920" w:hanging="480"/>
+      </w:pPr>
+    </w:lvl>
+    <w:lvl w:ilvl="3">
+      <w:start w:val="1"/>
+      <w:numFmt w:val="decimal"/>
+      <w:lvlText w:val="%4."/>
+      <w:lvlJc w:val="left"/>
+      <w:pPr>
+        <w:tabs>
+          <w:tab w:val="num" w:pos="2160"/>
+        </w:tabs>
+        <w:ind w:left="2640" w:hanging="480"/>
+      </w:pPr>
+    </w:lvl>
+    <w:lvl w:ilvl="4">
+      <w:start w:val="1"/>
+      <w:numFmt w:val="lowerLetter"/>
+      <w:lvlText w:val="%5."/>
+      <w:lvlJc w:val="left"/>
+      <w:pPr>
+        <w:tabs>
+          <w:tab w:val="num" w:pos="2880"/>
+        </w:tabs>
+        <w:ind w:left="3360" w:hanging="480"/>
+      </w:pPr>
+    </w:lvl>
+    <w:lvl w:ilvl="5">
+      <w:start w:val="1"/>
+      <w:numFmt w:val="lowerRoman"/>
+      <w:lvlText w:val="%6."/>
+      <w:lvlJc w:val="left"/>
+      <w:pPr>
+        <w:tabs>
+          <w:tab w:val="num" w:pos="3600"/>
+        </w:tabs>
+        <w:ind w:left="4080" w:hanging="480"/>
+      </w:pPr>
+    </w:lvl>
+    <w:lvl w:ilvl="6">
+      <w:start w:val="1"/>
+      <w:numFmt w:val="decimal"/>
+      <w:lvlText w:val="%7."/>
+      <w:lvlJc w:val="left"/>
+      <w:pPr>
+        <w:tabs>
+          <w:tab w:val="num" w:pos="4320"/>
+        </w:tabs>
+        <w:ind w:left="4800" w:hanging="480"/>
+      </w:pPr>
+    </w:lvl>
+    <w:lvl w:ilvl="7">
+      <w:start w:val="1"/>
+      <w:numFmt w:val="lowerLetter"/>
+      <w:lvlText w:val="%8."/>
+      <w:lvlJc w:val="left"/>
+      <w:pPr>
+        <w:tabs>
+          <w:tab w:val="num" w:pos="5040"/>
+        </w:tabs>
+        <w:ind w:left="5520" w:hanging="480"/>
+      </w:pPr>
+    </w:lvl>
+    <w:lvl w:ilvl="8">
+      <w:start w:val="1"/>
+      <w:numFmt w:val="lowerRoman"/>
+      <w:lvlText w:val="%9."/>
+      <w:lvlJc w:val="left"/>
+      <w:pPr>
+        <w:tabs>
+          <w:tab w:val="num" w:pos="5760"/>
+        </w:tabs>
+        <w:ind w:left="6240" w:hanging="480"/>
+      </w:pPr>
+    </w:lvl>
+  </w:abstractNum>
+  <w:abstractNum w:abstractNumId="4">
     <w:lvl w:ilvl="0">
       <w:start w:val="1"/>
       <w:numFmt w:val="none"/>
@@ -10233,10 +10382,34 @@
     <w:abstractNumId w:val="3"/>
   </w:num>
   <w:num w:numId="4">
-    <w:abstractNumId w:val="2"/>
+    <w:abstractNumId w:val="4"/>
+  </w:num>
+  <w:num w:numId="5">
+    <w:abstractNumId w:val="3"/>
     <w:lvlOverride w:ilvl="0">
       <w:startOverride w:val="1"/>
     </w:lvlOverride>
+  </w:num>
+  <w:num w:numId="6">
+    <w:abstractNumId w:val="3"/>
+  </w:num>
+  <w:num w:numId="7">
+    <w:abstractNumId w:val="3"/>
+  </w:num>
+  <w:num w:numId="8">
+    <w:abstractNumId w:val="3"/>
+  </w:num>
+  <w:num w:numId="9">
+    <w:abstractNumId w:val="3"/>
+  </w:num>
+  <w:num w:numId="10">
+    <w:abstractNumId w:val="3"/>
+  </w:num>
+  <w:num w:numId="11">
+    <w:abstractNumId w:val="3"/>
+  </w:num>
+  <w:num w:numId="12">
+    <w:abstractNumId w:val="3"/>
   </w:num>
 </w:numbering>
 </file>
@@ -10264,6 +10437,7 @@
     <w:qFormat/>
     <w:pPr>
       <w:widowControl/>
+      <w:suppressAutoHyphens w:val="true"/>
       <w:bidi w:val="0"/>
       <w:spacing w:before="0" w:after="200"/>
       <w:jc w:val="left"/>
@@ -10889,6 +11063,7 @@
       <w:keepNext w:val="true"/>
       <w:keepLines/>
       <w:widowControl/>
+      <w:suppressAutoHyphens w:val="true"/>
       <w:bidi w:val="0"/>
       <w:spacing w:before="0" w:after="200"/>
       <w:jc w:val="center"/>
@@ -10910,6 +11085,7 @@
       <w:keepNext w:val="true"/>
       <w:keepLines/>
       <w:widowControl/>
+      <w:suppressAutoHyphens w:val="true"/>
       <w:bidi w:val="0"/>
       <w:spacing w:before="0" w:after="200"/>
       <w:jc w:val="center"/>

</xml_diff>

<commit_message>
Change tarski title, shorten m through s par on supposition theory
</commit_message>
<xml_diff>
--- a/History of Western Philosophy/Medieval Philosophy/The Semantic Account of Formal Consequence/BuridanTarski.docx
+++ b/History of Western Philosophy/Medieval Philosophy/The Semantic Account of Formal Consequence/BuridanTarski.docx
@@ -13,7 +13,11 @@
       </w:pPr>
       <w:r>
         <w:rPr/>
-        <w:t>Formal consequence, from Alfred Tarski back to John Buridan</w:t>
+        <w:t>The semantic account of f</w:t>
+      </w:r>
+      <w:r>
+        <w:rPr/>
+        <w:t>ormal consequence, from Alfred Tarski back to John Buridan</w:t>
       </w:r>
     </w:p>
     <w:p>

</xml_diff>